<commit_message>
commit for challenge submission
</commit_message>
<xml_diff>
--- a/excel-challenge1/Crowdfunding Report.docx
+++ b/excel-challenge1/Crowdfunding Report.docx
@@ -81,18 +81,10 @@
     </w:p>
     <w:p>
       <w:r>
-        <w:t xml:space="preserve">Additional helpful graphs/ tables would be to look at the impacts of spotlight and staff pick on the average donation. </w:t>
-      </w:r>
-      <w:r>
-        <w:t xml:space="preserve">It was found that crowd funded projects that have ‘TRUE’ for staff pick saw higher average donations than ‘FALSE’. This means that if a project were seeking to obtain high donations from </w:t>
-      </w:r>
-      <w:proofErr w:type="gramStart"/>
-      <w:r>
-        <w:t>backers</w:t>
-      </w:r>
-      <w:proofErr w:type="gramEnd"/>
-      <w:r>
-        <w:t xml:space="preserve"> they should try to pursue being a ‘Staff Pick’.</w:t>
+        <w:t xml:space="preserve">Additional helpful graphs/ tables would be to look at the impacts of </w:t>
+      </w:r>
+      <w:r>
+        <w:t>the average goal on the campaign outcome. It was found that in all parent categories except publishing and technology the average goal was lowest for successful campaigns. This means that future campaigns should attempt to keep costs down and have the lowest goal possible for their project.</w:t>
       </w:r>
     </w:p>
     <w:p/>

</xml_diff>